<commit_message>
Update project; Add content excluding requirements and references.
</commit_message>
<xml_diff>
--- a/p1.docx
+++ b/p1.docx
@@ -415,6 +415,7 @@
         </w:numPr>
         <w:ind w:firstLineChars="0"/>
       </w:pPr>
+      <w:bookmarkStart w:id="1" w:name="OLE_LINK3"/>
       <w:r>
         <w:rPr>
           <w:rFonts w:hint="eastAsia"/>
@@ -425,6 +426,7 @@
         <w:t>o-Domain</w:t>
       </w:r>
     </w:p>
+    <w:bookmarkEnd w:id="1"/>
     <w:p>
       <w:pPr>
         <w:ind w:left="360"/>
@@ -934,7 +936,7 @@
       <w:r>
         <w:t xml:space="preserve">he second algorithm is based on </w:t>
       </w:r>
-      <w:bookmarkStart w:id="1" w:name="OLE_LINK1"/>
+      <w:bookmarkStart w:id="2" w:name="OLE_LINK1"/>
       <w:proofErr w:type="spellStart"/>
       <w:r>
         <w:t>Lanczos</w:t>
@@ -943,7 +945,7 @@
       <w:r>
         <w:t xml:space="preserve"> approximation</w:t>
       </w:r>
-      <w:bookmarkEnd w:id="1"/>
+      <w:bookmarkEnd w:id="2"/>
       <w:r>
         <w:t>.</w:t>
       </w:r>

</xml_diff>